<commit_message>
Added jurat, officer details
</commit_message>
<xml_diff>
--- a/templates/p190A-Template.docx
+++ b/templates/p190A-Template.docx
@@ -536,10 +536,7 @@
         <w:t>I am {AGE} years old</w:t>
       </w:r>
       <w:r>
-        <w:t xml:space="preserve"> </w:t>
-      </w:r>
-      <w:r>
-        <w:t xml:space="preserve">{#PARAGRAPH} </w:t>
+        <w:t xml:space="preserve"> {#PARAGRAPH} </w:t>
       </w:r>
     </w:p>
     <w:p>
@@ -1160,16 +1157,31 @@
       </w:rPr>
       <w:t xml:space="preserve"> of </w:t>
     </w:r>
-    <w:fldSimple w:instr=" SECTIONPAGES  \* Arabic  \* MERGEFORMAT ">
-      <w:r>
-        <w:rPr>
-          <w:noProof/>
-          <w:sz w:val="16"/>
-          <w:szCs w:val="16"/>
-        </w:rPr>
-        <w:t>2</w:t>
-      </w:r>
-    </w:fldSimple>
+    <w:r>
+      <w:fldChar w:fldCharType="begin"/>
+    </w:r>
+    <w:r>
+      <w:instrText xml:space="preserve"> SECTIONPAGES  \* Arabic  \* MERGEFORMAT </w:instrText>
+    </w:r>
+    <w:r>
+      <w:fldChar w:fldCharType="separate"/>
+    </w:r>
+    <w:r>
+      <w:rPr>
+        <w:noProof/>
+        <w:sz w:val="16"/>
+        <w:szCs w:val="16"/>
+      </w:rPr>
+      <w:t>2</w:t>
+    </w:r>
+    <w:r>
+      <w:rPr>
+        <w:noProof/>
+        <w:sz w:val="16"/>
+        <w:szCs w:val="16"/>
+      </w:rPr>
+      <w:fldChar w:fldCharType="end"/>
+    </w:r>
   </w:p>
 </w:ftr>
 </file>
@@ -1274,6 +1286,15 @@
             </w:rPr>
           </w:pPr>
         </w:p>
+        <w:p>
+          <w:pPr>
+            <w:pStyle w:val="TableText"/>
+            <w:spacing w:before="0" w:after="0"/>
+            <w:rPr>
+              <w:szCs w:val="22"/>
+            </w:rPr>
+          </w:pPr>
+        </w:p>
       </w:tc>
       <w:tc>
         <w:tcPr>
@@ -1339,17 +1360,58 @@
   <w:p>
     <w:pPr>
       <w:pStyle w:val="Footer"/>
-      <w:jc w:val="right"/>
+      <w:tabs>
+        <w:tab w:val="clear" w:pos="4320"/>
+        <w:tab w:val="clear" w:pos="8640"/>
+        <w:tab w:val="left" w:pos="1290"/>
+        <w:tab w:val="left" w:pos="6690"/>
+      </w:tabs>
       <w:rPr>
         <w:sz w:val="16"/>
         <w:szCs w:val="16"/>
       </w:rPr>
     </w:pPr>
+    <w:r>
+      <w:rPr>
+        <w:sz w:val="16"/>
+        <w:szCs w:val="16"/>
+      </w:rPr>
+      <w:tab/>
+      <w:t>{</w:t>
+    </w:r>
+    <w:proofErr w:type="spellStart"/>
+    <w:r>
+      <w:rPr>
+        <w:sz w:val="16"/>
+        <w:szCs w:val="16"/>
+      </w:rPr>
+      <w:t>polName</w:t>
+    </w:r>
+    <w:proofErr w:type="spellEnd"/>
+    <w:r>
+      <w:rPr>
+        <w:sz w:val="16"/>
+        <w:szCs w:val="16"/>
+      </w:rPr>
+      <w:t>}</w:t>
+    </w:r>
+    <w:r>
+      <w:rPr>
+        <w:sz w:val="16"/>
+        <w:szCs w:val="16"/>
+      </w:rPr>
+      <w:tab/>
+      <w:t>{NAME}</w:t>
+    </w:r>
   </w:p>
   <w:p>
     <w:pPr>
       <w:pStyle w:val="Footer"/>
-      <w:jc w:val="right"/>
+      <w:tabs>
+        <w:tab w:val="clear" w:pos="8640"/>
+        <w:tab w:val="left" w:pos="1290"/>
+        <w:tab w:val="left" w:pos="6690"/>
+      </w:tabs>
       <w:rPr>
         <w:sz w:val="16"/>
         <w:szCs w:val="16"/>
@@ -1360,6 +1422,133 @@
         <w:sz w:val="16"/>
         <w:szCs w:val="16"/>
       </w:rPr>
+      <w:tab/>
+      <w:t>{</w:t>
+    </w:r>
+    <w:proofErr w:type="spellStart"/>
+    <w:r>
+      <w:rPr>
+        <w:sz w:val="16"/>
+        <w:szCs w:val="16"/>
+      </w:rPr>
+      <w:t>polRego</w:t>
+    </w:r>
+    <w:proofErr w:type="spellEnd"/>
+    <w:r>
+      <w:rPr>
+        <w:sz w:val="16"/>
+        <w:szCs w:val="16"/>
+      </w:rPr>
+      <w:t>}</w:t>
+    </w:r>
+    <w:r>
+      <w:rPr>
+        <w:sz w:val="16"/>
+        <w:szCs w:val="16"/>
+      </w:rPr>
+      <w:tab/>
+    </w:r>
+    <w:r>
+      <w:rPr>
+        <w:sz w:val="16"/>
+        <w:szCs w:val="16"/>
+      </w:rPr>
+      <w:tab/>
+      <w:t>{DATE}</w:t>
+    </w:r>
+  </w:p>
+  <w:p>
+    <w:pPr>
+      <w:pStyle w:val="Footer"/>
+      <w:tabs>
+        <w:tab w:val="left" w:pos="1290"/>
+      </w:tabs>
+      <w:rPr>
+        <w:sz w:val="16"/>
+        <w:szCs w:val="16"/>
+      </w:rPr>
+    </w:pPr>
+    <w:r>
+      <w:rPr>
+        <w:sz w:val="16"/>
+        <w:szCs w:val="16"/>
+      </w:rPr>
+      <w:tab/>
+      <w:t>{DATE}</w:t>
+    </w:r>
+    <w:r>
+      <w:rPr>
+        <w:sz w:val="16"/>
+        <w:szCs w:val="16"/>
+      </w:rPr>
+      <w:tab/>
+    </w:r>
+    <w:r>
+      <w:rPr>
+        <w:sz w:val="16"/>
+        <w:szCs w:val="16"/>
+      </w:rPr>
+      <w:tab/>
+    </w:r>
+  </w:p>
+  <w:p>
+    <w:pPr>
+      <w:pStyle w:val="Footer"/>
+      <w:tabs>
+        <w:tab w:val="left" w:pos="1905"/>
+        <w:tab w:val="right" w:pos="9638"/>
+      </w:tabs>
+      <w:rPr>
+        <w:sz w:val="16"/>
+        <w:szCs w:val="16"/>
+      </w:rPr>
+    </w:pPr>
+    <w:r>
+      <w:rPr>
+        <w:sz w:val="16"/>
+        <w:szCs w:val="16"/>
+      </w:rPr>
+      <w:tab/>
+    </w:r>
+  </w:p>
+  <w:p>
+    <w:pPr>
+      <w:pStyle w:val="Footer"/>
+      <w:tabs>
+        <w:tab w:val="left" w:pos="1905"/>
+        <w:tab w:val="right" w:pos="9638"/>
+      </w:tabs>
+      <w:rPr>
+        <w:sz w:val="16"/>
+        <w:szCs w:val="16"/>
+      </w:rPr>
+    </w:pPr>
+    <w:r>
+      <w:rPr>
+        <w:sz w:val="16"/>
+        <w:szCs w:val="16"/>
+      </w:rPr>
+      <w:tab/>
+    </w:r>
+    <w:r>
+      <w:rPr>
+        <w:sz w:val="16"/>
+        <w:szCs w:val="16"/>
+      </w:rPr>
+      <w:tab/>
+    </w:r>
+    <w:r>
+      <w:rPr>
+        <w:sz w:val="16"/>
+        <w:szCs w:val="16"/>
+      </w:rPr>
+      <w:tab/>
+    </w:r>
+    <w:r>
+      <w:rPr>
+        <w:sz w:val="16"/>
+        <w:szCs w:val="16"/>
+      </w:rPr>
       <w:t xml:space="preserve">Page </w:t>
     </w:r>
     <w:r>
@@ -1405,16 +1594,31 @@
       </w:rPr>
       <w:t xml:space="preserve"> of </w:t>
     </w:r>
-    <w:fldSimple w:instr=" SECTIONPAGES  \* Arabic  \* MERGEFORMAT ">
-      <w:r>
-        <w:rPr>
-          <w:noProof/>
-          <w:sz w:val="16"/>
-          <w:szCs w:val="16"/>
-        </w:rPr>
-        <w:t>1</w:t>
-      </w:r>
-    </w:fldSimple>
+    <w:r>
+      <w:fldChar w:fldCharType="begin"/>
+    </w:r>
+    <w:r>
+      <w:instrText xml:space="preserve"> SECTIONPAGES  \* Arabic  \* MERGEFORMAT </w:instrText>
+    </w:r>
+    <w:r>
+      <w:fldChar w:fldCharType="separate"/>
+    </w:r>
+    <w:r>
+      <w:rPr>
+        <w:noProof/>
+        <w:sz w:val="16"/>
+        <w:szCs w:val="16"/>
+      </w:rPr>
+      <w:t>1</w:t>
+    </w:r>
+    <w:r>
+      <w:rPr>
+        <w:noProof/>
+        <w:sz w:val="16"/>
+        <w:szCs w:val="16"/>
+      </w:rPr>
+      <w:fldChar w:fldCharType="end"/>
+    </w:r>
   </w:p>
 </w:ftr>
 </file>
@@ -1515,15 +1719,29 @@
               <w:szCs w:val="22"/>
             </w:rPr>
           </w:pPr>
-          <w:fldSimple w:instr=" REF  GivenNames  \* MERGEFORMAT ">
-            <w:r>
-              <w:rPr>
-                <w:noProof/>
-                <w:szCs w:val="22"/>
-              </w:rPr>
-              <w:t xml:space="preserve">     </w:t>
-            </w:r>
-          </w:fldSimple>
+          <w:r>
+            <w:fldChar w:fldCharType="begin"/>
+          </w:r>
+          <w:r>
+            <w:instrText xml:space="preserve"> REF  GivenNames  \* MERGEFORMAT </w:instrText>
+          </w:r>
+          <w:r>
+            <w:fldChar w:fldCharType="separate"/>
+          </w:r>
+          <w:r>
+            <w:rPr>
+              <w:noProof/>
+              <w:szCs w:val="22"/>
+            </w:rPr>
+            <w:t xml:space="preserve">     </w:t>
+          </w:r>
+          <w:r>
+            <w:rPr>
+              <w:noProof/>
+              <w:szCs w:val="22"/>
+            </w:rPr>
+            <w:fldChar w:fldCharType="end"/>
+          </w:r>
           <w:r>
             <w:rPr>
               <w:rStyle w:val="PageNumber"/>
@@ -1531,15 +1749,29 @@
             </w:rPr>
             <w:t xml:space="preserve"> </w:t>
           </w:r>
-          <w:fldSimple w:instr=" REF  FamilyName  \* MERGEFORMAT ">
-            <w:r>
-              <w:rPr>
-                <w:noProof/>
-                <w:szCs w:val="22"/>
-              </w:rPr>
-              <w:t xml:space="preserve">     </w:t>
-            </w:r>
-          </w:fldSimple>
+          <w:r>
+            <w:fldChar w:fldCharType="begin"/>
+          </w:r>
+          <w:r>
+            <w:instrText xml:space="preserve"> REF  FamilyName  \* MERGEFORMAT </w:instrText>
+          </w:r>
+          <w:r>
+            <w:fldChar w:fldCharType="separate"/>
+          </w:r>
+          <w:r>
+            <w:rPr>
+              <w:noProof/>
+              <w:szCs w:val="22"/>
+            </w:rPr>
+            <w:t xml:space="preserve">     </w:t>
+          </w:r>
+          <w:r>
+            <w:rPr>
+              <w:noProof/>
+              <w:szCs w:val="22"/>
+            </w:rPr>
+            <w:fldChar w:fldCharType="end"/>
+          </w:r>
         </w:p>
       </w:tc>
     </w:tr>
@@ -1581,15 +1813,29 @@
               <w:szCs w:val="22"/>
             </w:rPr>
           </w:pPr>
-          <w:fldSimple w:instr=" REF  StatementReason  \* MERGEFORMAT ">
-            <w:r>
-              <w:rPr>
-                <w:noProof/>
-                <w:szCs w:val="22"/>
-              </w:rPr>
-              <w:t xml:space="preserve">     </w:t>
-            </w:r>
-          </w:fldSimple>
+          <w:r>
+            <w:fldChar w:fldCharType="begin"/>
+          </w:r>
+          <w:r>
+            <w:instrText xml:space="preserve"> REF  StatementReason  \* MERGEFORMAT </w:instrText>
+          </w:r>
+          <w:r>
+            <w:fldChar w:fldCharType="separate"/>
+          </w:r>
+          <w:r>
+            <w:rPr>
+              <w:noProof/>
+              <w:szCs w:val="22"/>
+            </w:rPr>
+            <w:t xml:space="preserve">     </w:t>
+          </w:r>
+          <w:r>
+            <w:rPr>
+              <w:noProof/>
+              <w:szCs w:val="22"/>
+            </w:rPr>
+            <w:fldChar w:fldCharType="end"/>
+          </w:r>
         </w:p>
       </w:tc>
     </w:tr>

</xml_diff>